<commit_message>
[doc] added md5 sum for tested plugin in report
Change-Id: I57c2357b9786230dffd6344c6906aa688f1e18a9
</commit_message>
<xml_diff>
--- a/doc/testing/TestReportScaleIOFuelPlugin.docx
+++ b/doc/testing/TestReportScaleIOFuelPlugin.docx
@@ -289,7 +289,30 @@
           <w:szCs w:val="48"/>
           <w:rtl w:val="0"/>
         </w:rPr>
-        <w:t xml:space="preserve">ScaleIO Plugin 2.1-2.1.0-1 </w:t>
+        <w:t>ScaleIO Plugin 2.1-2.1.</w:t>
+      </w:r>
+      <w:r>
+        <w:rPr>
+          <w:rFonts w:ascii="PT Sans" w:hAnsi="PT Sans"/>
+          <w:b w:val="1"/>
+          <w:bCs w:val="1"/>
+          <w:sz w:val="48"/>
+          <w:szCs w:val="48"/>
+          <w:rtl w:val="0"/>
+          <w:lang w:val="en-US"/>
+        </w:rPr>
+        <w:t>1</w:t>
+      </w:r>
+      <w:r>
+        <w:rPr>
+          <w:rFonts w:ascii="PT Sans" w:hAnsi="PT Sans"/>
+          <w:b w:val="1"/>
+          <w:bCs w:val="1"/>
+          <w:sz w:val="48"/>
+          <w:szCs w:val="48"/>
+          <w:rtl w:val="0"/>
+        </w:rPr>
+        <w:t xml:space="preserve">-1 </w:t>
       </w:r>
     </w:p>
     <w:p>
@@ -319,7 +342,7 @@
           <w:rtl w:val="0"/>
           <w:lang w:val="en-US"/>
         </w:rPr>
-        <w:t>8.0</w:t>
+        <w:t>9.0</w:t>
       </w:r>
     </w:p>
     <w:p>
@@ -2211,7 +2234,7 @@
     </w:p>
     <w:tbl>
       <w:tblPr>
-        <w:tblW w:w="10155" w:type="dxa"/>
+        <w:tblW w:w="8982" w:type="dxa"/>
         <w:jc w:val="left"/>
         <w:tblInd w:w="468" w:type="dxa"/>
         <w:tblBorders>
@@ -2226,10 +2249,10 @@
         <w:tblLayout w:type="fixed"/>
       </w:tblPr>
       <w:tblGrid>
-        <w:gridCol w:w="1140"/>
-        <w:gridCol w:w="1455"/>
-        <w:gridCol w:w="4035"/>
-        <w:gridCol w:w="3525"/>
+        <w:gridCol w:w="1008"/>
+        <w:gridCol w:w="1287"/>
+        <w:gridCol w:w="3569"/>
+        <w:gridCol w:w="3118"/>
       </w:tblGrid>
       <w:tr>
         <w:tblPrEx>
@@ -2240,7 +2263,7 @@
         </w:trPr>
         <w:tc>
           <w:tcPr>
-            <w:tcW w:type="dxa" w:w="1140"/>
+            <w:tcW w:type="dxa" w:w="1008"/>
             <w:tcBorders>
               <w:top w:val="single" w:color="000000" w:sz="8" w:space="0" w:shadow="0" w:frame="0"/>
               <w:left w:val="single" w:color="000000" w:sz="8" w:space="0" w:shadow="0" w:frame="0"/>
@@ -2276,7 +2299,7 @@
         </w:tc>
         <w:tc>
           <w:tcPr>
-            <w:tcW w:type="dxa" w:w="1455"/>
+            <w:tcW w:type="dxa" w:w="1286"/>
             <w:tcBorders>
               <w:top w:val="single" w:color="000000" w:sz="8" w:space="0" w:shadow="0" w:frame="0"/>
               <w:left w:val="single" w:color="000000" w:sz="8" w:space="0" w:shadow="0" w:frame="0"/>
@@ -2312,7 +2335,7 @@
         </w:tc>
         <w:tc>
           <w:tcPr>
-            <w:tcW w:type="dxa" w:w="4035"/>
+            <w:tcW w:type="dxa" w:w="3569"/>
             <w:tcBorders>
               <w:top w:val="single" w:color="000000" w:sz="8" w:space="0" w:shadow="0" w:frame="0"/>
               <w:left w:val="single" w:color="000000" w:sz="8" w:space="0" w:shadow="0" w:frame="0"/>
@@ -2347,7 +2370,7 @@
         </w:tc>
         <w:tc>
           <w:tcPr>
-            <w:tcW w:type="dxa" w:w="3525"/>
+            <w:tcW w:type="dxa" w:w="3117"/>
             <w:tcBorders>
               <w:top w:val="single" w:color="000000" w:sz="8" w:space="0" w:shadow="0" w:frame="0"/>
               <w:left w:val="single" w:color="000000" w:sz="8" w:space="0" w:shadow="0" w:frame="0"/>
@@ -2391,7 +2414,7 @@
         </w:trPr>
         <w:tc>
           <w:tcPr>
-            <w:tcW w:type="dxa" w:w="1140"/>
+            <w:tcW w:type="dxa" w:w="1008"/>
             <w:tcBorders>
               <w:top w:val="single" w:color="000000" w:sz="8" w:space="0" w:shadow="0" w:frame="0"/>
               <w:left w:val="single" w:color="000000" w:sz="8" w:space="0" w:shadow="0" w:frame="0"/>
@@ -2423,7 +2446,7 @@
         </w:tc>
         <w:tc>
           <w:tcPr>
-            <w:tcW w:type="dxa" w:w="1455"/>
+            <w:tcW w:type="dxa" w:w="1286"/>
             <w:tcBorders>
               <w:top w:val="single" w:color="000000" w:sz="8" w:space="0" w:shadow="0" w:frame="0"/>
               <w:left w:val="single" w:color="000000" w:sz="8" w:space="0" w:shadow="0" w:frame="0"/>
@@ -2486,7 +2509,7 @@
         </w:tc>
         <w:tc>
           <w:tcPr>
-            <w:tcW w:type="dxa" w:w="4035"/>
+            <w:tcW w:type="dxa" w:w="3569"/>
             <w:tcBorders>
               <w:top w:val="single" w:color="000000" w:sz="8" w:space="0" w:shadow="0" w:frame="0"/>
               <w:left w:val="single" w:color="000000" w:sz="8" w:space="0" w:shadow="0" w:frame="0"/>
@@ -2521,7 +2544,7 @@
         </w:tc>
         <w:tc>
           <w:tcPr>
-            <w:tcW w:type="dxa" w:w="3525"/>
+            <w:tcW w:type="dxa" w:w="3117"/>
             <w:tcBorders>
               <w:top w:val="single" w:color="000000" w:sz="8" w:space="0" w:shadow="0" w:frame="0"/>
               <w:left w:val="single" w:color="000000" w:sz="8" w:space="0" w:shadow="0" w:frame="0"/>
@@ -2549,6 +2572,192 @@
                 <w:rtl w:val="0"/>
               </w:rPr>
               <w:t>Initial version</w:t>
+            </w:r>
+          </w:p>
+        </w:tc>
+      </w:tr>
+      <w:tr>
+        <w:tblPrEx>
+          <w:shd w:val="clear" w:color="auto" w:fill="ced7e7"/>
+        </w:tblPrEx>
+        <w:trPr>
+          <w:trHeight w:val="554" w:hRule="atLeast"/>
+        </w:trPr>
+        <w:tc>
+          <w:tcPr>
+            <w:tcW w:type="dxa" w:w="1008"/>
+            <w:tcBorders>
+              <w:top w:val="single" w:color="000000" w:sz="8" w:space="0" w:shadow="0" w:frame="0"/>
+              <w:left w:val="single" w:color="000000" w:sz="8" w:space="0" w:shadow="0" w:frame="0"/>
+              <w:bottom w:val="single" w:color="000000" w:sz="8" w:space="0" w:shadow="0" w:frame="0"/>
+              <w:right w:val="single" w:color="000000" w:sz="8" w:space="0" w:shadow="0" w:frame="0"/>
+            </w:tcBorders>
+            <w:shd w:val="clear" w:color="auto" w:fill="auto"/>
+            <w:tcMar>
+              <w:top w:type="dxa" w:w="80"/>
+              <w:left w:type="dxa" w:w="80"/>
+              <w:bottom w:type="dxa" w:w="80"/>
+              <w:right w:type="dxa" w:w="80"/>
+            </w:tcMar>
+            <w:vAlign w:val="top"/>
+          </w:tcPr>
+          <w:p>
+            <w:pPr>
+              <w:pStyle w:val="Body"/>
+              <w:spacing w:line="240" w:lineRule="auto"/>
+            </w:pPr>
+            <w:r>
+              <w:rPr>
+                <w:rFonts w:ascii="PT Sans" w:hAnsi="PT Sans"/>
+                <w:rtl w:val="0"/>
+              </w:rPr>
+              <w:t>1.</w:t>
+            </w:r>
+            <w:r>
+              <w:rPr>
+                <w:rFonts w:ascii="PT Sans" w:hAnsi="PT Sans"/>
+                <w:rtl w:val="0"/>
+                <w:lang w:val="ru-RU"/>
+              </w:rPr>
+              <w:t>1</w:t>
+            </w:r>
+          </w:p>
+        </w:tc>
+        <w:tc>
+          <w:tcPr>
+            <w:tcW w:type="dxa" w:w="1286"/>
+            <w:tcBorders>
+              <w:top w:val="single" w:color="000000" w:sz="8" w:space="0" w:shadow="0" w:frame="0"/>
+              <w:left w:val="single" w:color="000000" w:sz="8" w:space="0" w:shadow="0" w:frame="0"/>
+              <w:bottom w:val="single" w:color="000000" w:sz="8" w:space="0" w:shadow="0" w:frame="0"/>
+              <w:right w:val="single" w:color="000000" w:sz="8" w:space="0" w:shadow="0" w:frame="0"/>
+            </w:tcBorders>
+            <w:shd w:val="clear" w:color="auto" w:fill="auto"/>
+            <w:tcMar>
+              <w:top w:type="dxa" w:w="80"/>
+              <w:left w:type="dxa" w:w="80"/>
+              <w:bottom w:type="dxa" w:w="80"/>
+              <w:right w:type="dxa" w:w="80"/>
+            </w:tcMar>
+            <w:vAlign w:val="top"/>
+          </w:tcPr>
+          <w:p>
+            <w:pPr>
+              <w:pStyle w:val="Body"/>
+              <w:spacing w:line="240" w:lineRule="auto"/>
+              <w:ind w:hanging="360"/>
+            </w:pPr>
+            <w:r>
+              <w:rPr>
+                <w:rtl w:val="0"/>
+                <w:lang w:val="ru-RU"/>
+              </w:rPr>
+              <w:t>2</w:t>
+            </w:r>
+            <w:r>
+              <w:rPr>
+                <w:rtl w:val="0"/>
+                <w:lang w:val="en-US"/>
+              </w:rPr>
+              <w:t>0</w:t>
+            </w:r>
+            <w:r>
+              <w:rPr>
+                <w:rFonts w:ascii="PT Sans" w:hAnsi="PT Sans"/>
+                <w:rtl w:val="0"/>
+              </w:rPr>
+              <w:t>.</w:t>
+            </w:r>
+            <w:r>
+              <w:rPr>
+                <w:rFonts w:ascii="PT Sans" w:hAnsi="PT Sans"/>
+                <w:rtl w:val="0"/>
+                <w:lang w:val="ru-RU"/>
+              </w:rPr>
+              <w:t>08</w:t>
+            </w:r>
+            <w:r>
+              <w:rPr>
+                <w:rFonts w:ascii="PT Sans" w:hAnsi="PT Sans"/>
+                <w:rtl w:val="0"/>
+              </w:rPr>
+              <w:t>.201</w:t>
+            </w:r>
+            <w:r>
+              <w:rPr>
+                <w:rFonts w:ascii="PT Sans" w:hAnsi="PT Sans"/>
+                <w:rtl w:val="0"/>
+                <w:lang w:val="en-US"/>
+              </w:rPr>
+              <w:t>6</w:t>
+            </w:r>
+          </w:p>
+        </w:tc>
+        <w:tc>
+          <w:tcPr>
+            <w:tcW w:type="dxa" w:w="3569"/>
+            <w:tcBorders>
+              <w:top w:val="single" w:color="000000" w:sz="8" w:space="0" w:shadow="0" w:frame="0"/>
+              <w:left w:val="single" w:color="000000" w:sz="8" w:space="0" w:shadow="0" w:frame="0"/>
+              <w:bottom w:val="single" w:color="000000" w:sz="8" w:space="0" w:shadow="0" w:frame="0"/>
+              <w:right w:val="single" w:color="000000" w:sz="8" w:space="0" w:shadow="0" w:frame="0"/>
+            </w:tcBorders>
+            <w:shd w:val="clear" w:color="auto" w:fill="auto"/>
+            <w:tcMar>
+              <w:top w:type="dxa" w:w="80"/>
+              <w:left w:type="dxa" w:w="80"/>
+              <w:bottom w:type="dxa" w:w="80"/>
+              <w:right w:type="dxa" w:w="80"/>
+            </w:tcMar>
+            <w:vAlign w:val="top"/>
+          </w:tcPr>
+          <w:p>
+            <w:pPr>
+              <w:pStyle w:val="Body"/>
+              <w:spacing w:line="240" w:lineRule="auto"/>
+              <w:ind w:left="0" w:firstLine="0"/>
+              <w:jc w:val="left"/>
+            </w:pPr>
+            <w:r>
+              <w:rPr>
+                <w:rFonts w:ascii="PT Sans" w:hAnsi="PT Sans"/>
+                <w:rtl w:val="0"/>
+                <w:lang w:val="nl-NL"/>
+              </w:rPr>
+              <w:t>Alexey Morlang (alexey.morlang@emc.com)</w:t>
+            </w:r>
+          </w:p>
+        </w:tc>
+        <w:tc>
+          <w:tcPr>
+            <w:tcW w:type="dxa" w:w="3117"/>
+            <w:tcBorders>
+              <w:top w:val="single" w:color="000000" w:sz="8" w:space="0" w:shadow="0" w:frame="0"/>
+              <w:left w:val="single" w:color="000000" w:sz="8" w:space="0" w:shadow="0" w:frame="0"/>
+              <w:bottom w:val="single" w:color="000000" w:sz="8" w:space="0" w:shadow="0" w:frame="0"/>
+              <w:right w:val="single" w:color="000000" w:sz="8" w:space="0" w:shadow="0" w:frame="0"/>
+            </w:tcBorders>
+            <w:shd w:val="clear" w:color="auto" w:fill="auto"/>
+            <w:tcMar>
+              <w:top w:type="dxa" w:w="80"/>
+              <w:left w:type="dxa" w:w="80"/>
+              <w:bottom w:type="dxa" w:w="80"/>
+              <w:right w:type="dxa" w:w="80"/>
+            </w:tcMar>
+            <w:vAlign w:val="top"/>
+          </w:tcPr>
+          <w:p>
+            <w:pPr>
+              <w:pStyle w:val="Body"/>
+              <w:spacing w:line="240" w:lineRule="auto"/>
+              <w:ind w:left="0" w:firstLine="0"/>
+            </w:pPr>
+            <w:r>
+              <w:rPr>
+                <w:rFonts w:ascii="PT Sans" w:hAnsi="PT Sans"/>
+                <w:rtl w:val="0"/>
+              </w:rPr>
+              <w:t>Plugin version 2.1.1 with Fuel9.0 support</w:t>
             </w:r>
           </w:p>
         </w:tc>
@@ -2674,7 +2883,7 @@
           <w:rtl w:val="0"/>
           <w:lang w:val="en-US"/>
         </w:rPr>
-        <w:t>2.1-2.1.0-1</w:t>
+        <w:t>2.1-2.1.1-1</w:t>
       </w:r>
       <w:r>
         <w:rPr>
@@ -2683,6 +2892,14 @@
           <w:lang w:val="en-US"/>
         </w:rPr>
         <w:t xml:space="preserve"> on Mirantis OpenStack </w:t>
+      </w:r>
+      <w:r>
+        <w:rPr>
+          <w:rFonts w:ascii="PT Sans" w:hAnsi="PT Sans"/>
+          <w:rtl w:val="0"/>
+          <w:lang w:val="en-US"/>
+        </w:rPr>
+        <w:t>9</w:t>
       </w:r>
       <w:r>
         <w:rPr>
@@ -2692,7 +2909,7 @@
           <w:rtl w:val="0"/>
           <w:lang w:val="en-US"/>
         </w:rPr>
-        <w:t>8.0</w:t>
+        <w:t>.0</w:t>
       </w:r>
       <w:r>
         <w:rPr>
@@ -3128,8 +3345,24 @@
               <w:rPr>
                 <w:rFonts w:ascii="PT Sans" w:hAnsi="PT Sans"/>
                 <w:rtl w:val="0"/>
+                <w:lang w:val="pt-PT"/>
               </w:rPr>
-              <w:t>scaleio-2.1-2.1.0-1.noarch.rpm</w:t>
+              <w:t>scaleio-2.1-2.1.</w:t>
+            </w:r>
+            <w:r>
+              <w:rPr>
+                <w:rFonts w:ascii="PT Sans" w:hAnsi="PT Sans"/>
+                <w:rtl w:val="0"/>
+                <w:lang w:val="en-US"/>
+              </w:rPr>
+              <w:t>1</w:t>
+            </w:r>
+            <w:r>
+              <w:rPr>
+                <w:rFonts w:ascii="PT Sans" w:hAnsi="PT Sans"/>
+                <w:rtl w:val="0"/>
+              </w:rPr>
+              <w:t>-1.noarch.rpm</w:t>
             </w:r>
           </w:p>
         </w:tc>
@@ -3190,7 +3423,7 @@
                 <w:vertAlign w:val="baseline"/>
                 <w:rtl w:val="0"/>
               </w:rPr>
-              <w:t>0ac42714312637b3bc634f91c7fbcd78</w:t>
+              <w:t>f5319f43c505c56c06836a99358b20e7</w:t>
             </w:r>
           </w:p>
         </w:tc>

</xml_diff>

<commit_message>
[doc] added md5 sum for plugin
Change-Id: I8ff6e76a0fbf0cc0fd512e607e6dc983119d876b
</commit_message>
<xml_diff>
--- a/doc/testing/TestReportScaleIOFuelPlugin.docx
+++ b/doc/testing/TestReportScaleIOFuelPlugin.docx
@@ -3453,7 +3453,48 @@
             </w:tcMar>
             <w:vAlign w:val="top"/>
           </w:tcPr>
-          <w:p/>
+          <w:p>
+            <w:pPr>
+              <w:keepNext w:val="0"/>
+              <w:keepLines w:val="0"/>
+              <w:pageBreakBefore w:val="0"/>
+              <w:widowControl w:val="0"/>
+              <w:shd w:val="clear" w:color="auto" w:fill="auto"/>
+              <w:suppressAutoHyphens w:val="0"/>
+              <w:bidi w:val="0"/>
+              <w:spacing w:before="0" w:after="0" w:line="240" w:lineRule="auto"/>
+              <w:ind w:left="0" w:right="0" w:firstLine="0"/>
+              <w:jc w:val="left"/>
+              <w:outlineLvl w:val="9"/>
+              <w:rPr>
+                <w:rtl w:val="0"/>
+              </w:rPr>
+            </w:pPr>
+            <w:r>
+              <w:rPr>
+                <w:rFonts w:ascii="Arial" w:cs="Cambria" w:hAnsi="Arial" w:eastAsia="Cambria"/>
+                <w:b w:val="0"/>
+                <w:bCs w:val="0"/>
+                <w:i w:val="0"/>
+                <w:iCs w:val="0"/>
+                <w:caps w:val="0"/>
+                <w:smallCaps w:val="0"/>
+                <w:strike w:val="0"/>
+                <w:dstrike w:val="0"/>
+                <w:outline w:val="0"/>
+                <w:color w:val="000000"/>
+                <w:spacing w:val="0"/>
+                <w:kern w:val="0"/>
+                <w:position w:val="0"/>
+                <w:sz w:val="22"/>
+                <w:szCs w:val="22"/>
+                <w:u w:val="none" w:color="000000"/>
+                <w:vertAlign w:val="baseline"/>
+                <w:rtl w:val="0"/>
+              </w:rPr>
+              <w:t>980470cf3c5ef434ba01ae79d951a38e</w:t>
+            </w:r>
+          </w:p>
         </w:tc>
       </w:tr>
     </w:tbl>
@@ -8610,7 +8651,7 @@
       <w:fldChar w:fldCharType="separate" w:fldLock="0"/>
     </w:r>
     <w:r>
-      <w:t>5</w:t>
+      <w:t>1</w:t>
     </w:r>
     <w:r>
       <w:rPr/>

</xml_diff>

<commit_message>
Update rpm checksum in test report for v2.1.2
Change-Id: Ib1093ffab28cbb64e6e461682bb3051df649ea21
</commit_message>
<xml_diff>
--- a/doc/testing/TestReportScaleIOFuelPlugin.docx
+++ b/doc/testing/TestReportScaleIOFuelPlugin.docx
@@ -2984,7 +2984,7 @@
               <w:bidi w:val="0"/>
               <w:spacing w:before="0" w:after="0" w:line="240" w:lineRule="auto"/>
               <w:ind w:left="0" w:right="0" w:firstLine="0"/>
-              <w:jc w:val="left"/>
+              <w:jc w:val="center"/>
               <w:outlineLvl w:val="9"/>
               <w:rPr>
                 <w:rtl w:val="0"/>
@@ -3840,7 +3840,7 @@
                 <w:vertAlign w:val="baseline"/>
                 <w:rtl w:val="0"/>
               </w:rPr>
-              <w:t>d3408202e228d5541b29a3c4d5e59022</w:t>
+              <w:t>4ac6809b6b0ab41f72b490cfd96b5bd4</w:t>
             </w:r>
           </w:p>
         </w:tc>

</xml_diff>